<commit_message>
Adição backlog e cartões de histórias, atualização doc arquitetura
</commit_message>
<xml_diff>
--- a/documentos/Documento-de-Arquitetura-de-Software.docx
+++ b/documentos/Documento-de-Arquitetura-de-Software.docx
@@ -2,13 +2,6 @@
 <file path=word/document.xml><?xml version="1.0" encoding="utf-8"?>
 <w:document xmlns:wpc="http://schemas.microsoft.com/office/word/2010/wordprocessingCanvas" xmlns:mc="http://schemas.openxmlformats.org/markup-compatibility/2006" xmlns:o="urn:schemas-microsoft-com:office:office" xmlns:r="http://schemas.openxmlformats.org/officeDocument/2006/relationships" xmlns:m="http://schemas.openxmlformats.org/officeDocument/2006/math" xmlns:v="urn:schemas-microsoft-com:vml" xmlns:wp14="http://schemas.microsoft.com/office/word/2010/wordprocessingDrawing" xmlns:wp="http://schemas.openxmlformats.org/drawingml/2006/wordprocessingDrawing" xmlns:w10="urn:schemas-microsoft-com:office:word" xmlns:w="http://schemas.openxmlformats.org/wordprocessingml/2006/main" xmlns:w14="http://schemas.microsoft.com/office/word/2010/wordml" xmlns:w15="http://schemas.microsoft.com/office/word/2012/wordml" xmlns:wpg="http://schemas.microsoft.com/office/word/2010/wordprocessingGroup" xmlns:wpi="http://schemas.microsoft.com/office/word/2010/wordprocessingInk" xmlns:wne="http://schemas.microsoft.com/office/word/2006/wordml" xmlns:wps="http://schemas.microsoft.com/office/word/2010/wordprocessingShape" mc:Ignorable="w14 w15 wp14">
   <w:body>
-    <w:p/>
-    <w:p>
-      <w:pPr>
-        <w:pStyle w:val="Ttulo"/>
-        <w:jc w:val="right"/>
-      </w:pPr>
-    </w:p>
     <w:p>
       <w:pPr>
         <w:pStyle w:val="Ttulo"/>
@@ -36,7 +29,7 @@
             <wp:extent cx="2166620" cy="1589405"/>
             <wp:effectExtent l="0" t="0" r="5080" b="0"/>
             <wp:wrapSquare wrapText="bothSides"/>
-            <wp:docPr id="15" name="Imagem 15"/>
+            <wp:docPr id="29" name="Imagem 29"/>
             <wp:cNvGraphicFramePr>
               <a:graphicFrameLocks xmlns:a="http://schemas.openxmlformats.org/drawingml/2006/main" noChangeAspect="1"/>
             </wp:cNvGraphicFramePr>
@@ -193,22 +186,78 @@
         <w:jc w:val="right"/>
       </w:pPr>
     </w:p>
-    <w:p/>
-    <w:p/>
-    <w:p/>
-    <w:p/>
-    <w:p/>
-    <w:p/>
-    <w:p/>
-    <w:p/>
-    <w:p/>
-    <w:p/>
-    <w:p/>
-    <w:p/>
-    <w:p/>
-    <w:p/>
-    <w:p/>
-    <w:p/>
+    <w:p>
+      <w:pPr>
+        <w:pStyle w:val="Ttulo"/>
+        <w:spacing w:line="360" w:lineRule="auto"/>
+      </w:pPr>
+    </w:p>
+    <w:p>
+      <w:pPr>
+        <w:pStyle w:val="Ttulo"/>
+        <w:spacing w:line="360" w:lineRule="auto"/>
+      </w:pPr>
+    </w:p>
+    <w:p>
+      <w:pPr>
+        <w:pStyle w:val="Ttulo"/>
+        <w:spacing w:line="360" w:lineRule="auto"/>
+      </w:pPr>
+    </w:p>
+    <w:p>
+      <w:pPr>
+        <w:pStyle w:val="Ttulo"/>
+        <w:spacing w:line="360" w:lineRule="auto"/>
+      </w:pPr>
+    </w:p>
+    <w:p>
+      <w:pPr>
+        <w:pStyle w:val="Ttulo"/>
+        <w:spacing w:line="360" w:lineRule="auto"/>
+      </w:pPr>
+    </w:p>
+    <w:p>
+      <w:pPr>
+        <w:pStyle w:val="Ttulo"/>
+        <w:spacing w:line="360" w:lineRule="auto"/>
+      </w:pPr>
+    </w:p>
+    <w:p>
+      <w:pPr>
+        <w:pStyle w:val="Ttulo"/>
+        <w:spacing w:line="360" w:lineRule="auto"/>
+      </w:pPr>
+    </w:p>
+    <w:p>
+      <w:pPr>
+        <w:pStyle w:val="Ttulo"/>
+        <w:spacing w:line="360" w:lineRule="auto"/>
+      </w:pPr>
+    </w:p>
+    <w:p>
+      <w:pPr>
+        <w:pStyle w:val="Ttulo"/>
+        <w:spacing w:line="360" w:lineRule="auto"/>
+      </w:pPr>
+    </w:p>
+    <w:p>
+      <w:pPr>
+        <w:pStyle w:val="Ttulo"/>
+        <w:spacing w:line="360" w:lineRule="auto"/>
+      </w:pPr>
+    </w:p>
+    <w:p>
+      <w:pPr>
+        <w:pStyle w:val="Ttulo"/>
+        <w:spacing w:line="360" w:lineRule="auto"/>
+      </w:pPr>
+    </w:p>
+    <w:p>
+      <w:pPr>
+        <w:pStyle w:val="Ttulo"/>
+        <w:spacing w:line="360" w:lineRule="auto"/>
+      </w:pPr>
+    </w:p>
     <w:p>
       <w:pPr>
         <w:pStyle w:val="Ttulo"/>
@@ -558,7 +607,7 @@
               <w:rPr>
                 <w:lang w:val="pt-BR"/>
               </w:rPr>
-              <w:t>0.1</w:t>
+              <w:t>0.2</w:t>
             </w:r>
           </w:p>
         </w:tc>
@@ -682,7 +731,7 @@
               <w:rPr>
                 <w:lang w:val="pt-BR"/>
               </w:rPr>
-              <w:t>0.1</w:t>
+              <w:t>0.3</w:t>
             </w:r>
           </w:p>
         </w:tc>
@@ -771,6 +820,12 @@
                 <w:lang w:val="pt-BR"/>
               </w:rPr>
             </w:pPr>
+            <w:r>
+              <w:rPr>
+                <w:lang w:val="pt-BR"/>
+              </w:rPr>
+              <w:t>17/01/2016</w:t>
+            </w:r>
           </w:p>
         </w:tc>
         <w:tc>
@@ -796,6 +851,12 @@
                 <w:lang w:val="pt-BR"/>
               </w:rPr>
             </w:pPr>
+            <w:r>
+              <w:rPr>
+                <w:lang w:val="pt-BR"/>
+              </w:rPr>
+              <w:t>1.0</w:t>
+            </w:r>
           </w:p>
         </w:tc>
         <w:tc>
@@ -820,6 +881,12 @@
                 <w:lang w:val="pt-BR"/>
               </w:rPr>
             </w:pPr>
+            <w:r>
+              <w:rPr>
+                <w:lang w:val="pt-BR"/>
+              </w:rPr>
+              <w:t>Atualização</w:t>
+            </w:r>
           </w:p>
         </w:tc>
         <w:tc>
@@ -844,14 +911,16 @@
                 <w:lang w:val="pt-BR"/>
               </w:rPr>
             </w:pPr>
+            <w:r>
+              <w:rPr>
+                <w:lang w:val="pt-BR"/>
+              </w:rPr>
+              <w:t>Wellington Lucas Moura</w:t>
+            </w:r>
           </w:p>
         </w:tc>
       </w:tr>
     </w:tbl>
-    <w:p/>
-    <w:p/>
-    <w:p/>
-    <w:p/>
     <w:p/>
     <w:p>
       <w:pPr>
@@ -1009,72 +1078,9 @@
         <w:tblLook w:val="04A0" w:firstRow="1" w:lastRow="0" w:firstColumn="1" w:lastColumn="0" w:noHBand="0" w:noVBand="1"/>
       </w:tblPr>
       <w:tblGrid>
-        <w:gridCol w:w="7649"/>
-        <w:gridCol w:w="1412"/>
+        <w:gridCol w:w="7648"/>
+        <w:gridCol w:w="1413"/>
       </w:tblGrid>
-      <w:tr>
-        <w:trPr>
-          <w:trHeight w:val="375"/>
-        </w:trPr>
-        <w:tc>
-          <w:tcPr>
-            <w:tcW w:w="7853" w:type="dxa"/>
-            <w:shd w:val="clear" w:color="auto" w:fill="auto"/>
-          </w:tcPr>
-          <w:p>
-            <w:pPr>
-              <w:pStyle w:val="Corpodotexto"/>
-              <w:spacing w:after="0"/>
-              <w:ind w:left="0"/>
-              <w:jc w:val="both"/>
-              <w:rPr>
-                <w:rFonts w:ascii="Liberation Serif" w:eastAsia="SimSun" w:hAnsi="Liberation Serif" w:cs="Mangal"/>
-                <w:sz w:val="24"/>
-                <w:szCs w:val="24"/>
-                <w:lang w:val="pt-BR"/>
-              </w:rPr>
-            </w:pPr>
-            <w:r>
-              <w:rPr>
-                <w:rFonts w:ascii="Liberation Serif" w:eastAsia="SimSun" w:hAnsi="Liberation Serif" w:cs="Mangal"/>
-                <w:sz w:val="24"/>
-                <w:szCs w:val="24"/>
-                <w:lang w:val="pt-BR"/>
-              </w:rPr>
-              <w:t>Universidade Federal do Ceará</w:t>
-            </w:r>
-          </w:p>
-        </w:tc>
-        <w:tc>
-          <w:tcPr>
-            <w:tcW w:w="1434" w:type="dxa"/>
-            <w:shd w:val="clear" w:color="auto" w:fill="auto"/>
-          </w:tcPr>
-          <w:p>
-            <w:pPr>
-              <w:pStyle w:val="Corpodotexto"/>
-              <w:spacing w:after="0"/>
-              <w:ind w:left="0"/>
-              <w:jc w:val="both"/>
-              <w:rPr>
-                <w:rFonts w:ascii="Liberation Serif" w:eastAsia="SimSun" w:hAnsi="Liberation Serif" w:cs="Mangal"/>
-                <w:sz w:val="24"/>
-                <w:szCs w:val="24"/>
-                <w:lang w:val="pt-BR"/>
-              </w:rPr>
-            </w:pPr>
-            <w:r>
-              <w:rPr>
-                <w:rFonts w:ascii="Liberation Serif" w:eastAsia="SimSun" w:hAnsi="Liberation Serif" w:cs="Mangal"/>
-                <w:sz w:val="24"/>
-                <w:szCs w:val="24"/>
-                <w:lang w:val="pt-BR"/>
-              </w:rPr>
-              <w:t>UFC</w:t>
-            </w:r>
-          </w:p>
-        </w:tc>
-      </w:tr>
       <w:tr>
         <w:trPr>
           <w:trHeight w:val="375"/>
@@ -1753,7 +1759,6 @@
         <w:jc w:val="both"/>
       </w:pPr>
       <w:r>
-        <w:lastRenderedPageBreak/>
         <w:t>Os critérios utilizados para a seleção da solução arquitetural foram:</w:t>
       </w:r>
     </w:p>
@@ -1769,6 +1774,7 @@
         <w:jc w:val="both"/>
       </w:pPr>
       <w:r>
+        <w:lastRenderedPageBreak/>
         <w:t>Modularidade;</w:t>
       </w:r>
     </w:p>
@@ -2192,9 +2198,9 @@
         </w:rPr>
         <w:drawing>
           <wp:inline distT="0" distB="0" distL="0" distR="0">
-            <wp:extent cx="5700155" cy="3377565"/>
-            <wp:effectExtent l="0" t="0" r="0" b="0"/>
-            <wp:docPr id="14" name="Imagem 14"/>
+            <wp:extent cx="5916295" cy="3377565"/>
+            <wp:effectExtent l="0" t="0" r="8255" b="0"/>
+            <wp:docPr id="28" name="Imagem 28"/>
             <wp:cNvGraphicFramePr>
               <a:graphicFrameLocks xmlns:a="http://schemas.openxmlformats.org/drawingml/2006/main" noChangeAspect="1"/>
             </wp:cNvGraphicFramePr>
@@ -2223,7 +2229,7 @@
                   <pic:spPr bwMode="auto">
                     <a:xfrm>
                       <a:off x="0" y="0"/>
-                      <a:ext cx="5702744" cy="3379099"/>
+                      <a:ext cx="5916295" cy="3377565"/>
                     </a:xfrm>
                     <a:prstGeom prst="rect">
                       <a:avLst/>
@@ -2625,7 +2631,7 @@
           <wp:inline distT="0" distB="0" distL="0" distR="0">
             <wp:extent cx="5615940" cy="1706245"/>
             <wp:effectExtent l="0" t="0" r="3810" b="8255"/>
-            <wp:docPr id="13" name="Imagem 13" descr="C:\Users\Wellington\Documents\Wellington ES\6º Semestre\ARQUITETURA DE SOFTWARE\Trabalho Final\front controller.png"/>
+            <wp:docPr id="27" name="Imagem 27" descr="C:\Users\Wellington\Documents\Wellington ES\6º Semestre\ARQUITETURA DE SOFTWARE\Trabalho Final\front controller.png"/>
             <wp:cNvGraphicFramePr>
               <a:graphicFrameLocks xmlns:a="http://schemas.openxmlformats.org/drawingml/2006/main" noChangeAspect="1"/>
             </wp:cNvGraphicFramePr>
@@ -2750,7 +2756,25 @@
           <w:szCs w:val="24"/>
           <w:lang w:val="pt-BR"/>
         </w:rPr>
-        <w:t xml:space="preserve"> Ex.: Aluno. Qualquer nova entidade mapeada para o projeto deve ser inserida neste pacote.</w:t>
+        <w:t xml:space="preserve"> Ex.: </w:t>
+      </w:r>
+      <w:proofErr w:type="spellStart"/>
+      <w:r>
+        <w:rPr>
+          <w:sz w:val="24"/>
+          <w:szCs w:val="24"/>
+          <w:lang w:val="pt-BR"/>
+        </w:rPr>
+        <w:t>Usuario</w:t>
+      </w:r>
+      <w:proofErr w:type="spellEnd"/>
+      <w:r>
+        <w:rPr>
+          <w:sz w:val="24"/>
+          <w:szCs w:val="24"/>
+          <w:lang w:val="pt-BR"/>
+        </w:rPr>
+        <w:t>, Jogo, Rodada, etc. Qualquer nova entidade mapeada para o projeto deve ser inserida neste pacote.</w:t>
       </w:r>
     </w:p>
     <w:p>
@@ -2849,7 +2873,7 @@
           <w:szCs w:val="24"/>
           <w:lang w:val="pt-BR"/>
         </w:rPr>
-        <w:t>AlunoRepository</w:t>
+        <w:t>UsuarioRepository</w:t>
       </w:r>
       <w:proofErr w:type="spellEnd"/>
       <w:r>
@@ -2858,23 +2882,7 @@
           <w:szCs w:val="24"/>
           <w:lang w:val="pt-BR"/>
         </w:rPr>
-        <w:t>. Novas interfaces de repositório deve</w:t>
-      </w:r>
-      <w:r>
-        <w:rPr>
-          <w:sz w:val="24"/>
-          <w:szCs w:val="24"/>
-          <w:lang w:val="pt-BR"/>
-        </w:rPr>
-        <w:t>m</w:t>
-      </w:r>
-      <w:r>
-        <w:rPr>
-          <w:sz w:val="24"/>
-          <w:szCs w:val="24"/>
-          <w:lang w:val="pt-BR"/>
-        </w:rPr>
-        <w:t xml:space="preserve"> ser inseridos nesse diretório.</w:t>
+        <w:t>. Novas interfaces de repositório devem ser inseridos nesse diretório.</w:t>
       </w:r>
     </w:p>
     <w:p>
@@ -2957,7 +2965,7 @@
           <w:szCs w:val="24"/>
           <w:lang w:val="pt-BR"/>
         </w:rPr>
-        <w:t>JpaAlunoRepository</w:t>
+        <w:t>JpaUsuarioRepository</w:t>
       </w:r>
       <w:proofErr w:type="spellEnd"/>
       <w:r>
@@ -3043,7 +3051,7 @@
           <w:szCs w:val="24"/>
           <w:lang w:val="pt-BR"/>
         </w:rPr>
-        <w:t>AlunoService</w:t>
+        <w:t>UsuarioService</w:t>
       </w:r>
       <w:proofErr w:type="spellEnd"/>
       <w:r>
@@ -3127,7 +3135,7 @@
           <w:szCs w:val="24"/>
           <w:lang w:val="pt-BR"/>
         </w:rPr>
-        <w:t>AlunoServiceImpl</w:t>
+        <w:t>UsuarioServiceImpl</w:t>
       </w:r>
       <w:proofErr w:type="spellEnd"/>
       <w:r>
@@ -3270,7 +3278,6 @@
         <w:ind w:left="0"/>
         <w:jc w:val="center"/>
       </w:pPr>
-      <w:bookmarkStart w:id="15" w:name="_GoBack"/>
       <w:r>
         <w:rPr>
           <w:noProof/>
@@ -3282,7 +3289,7 @@
           <wp:inline distT="0" distB="0" distL="0" distR="0">
             <wp:extent cx="4060190" cy="2654300"/>
             <wp:effectExtent l="0" t="0" r="0" b="0"/>
-            <wp:docPr id="12" name="Imagem 12"/>
+            <wp:docPr id="26" name="Imagem 26"/>
             <wp:cNvGraphicFramePr>
               <a:graphicFrameLocks xmlns:a="http://schemas.openxmlformats.org/drawingml/2006/main" noChangeAspect="1"/>
             </wp:cNvGraphicFramePr>
@@ -3327,7 +3334,6 @@
           </wp:inline>
         </w:drawing>
       </w:r>
-      <w:bookmarkEnd w:id="15"/>
     </w:p>
     <w:p>
       <w:pPr>
@@ -3358,6 +3364,7 @@
         </w:rPr>
         <w:t>As classes se relacionam dessa forma para aumentar a abstração dos dados, sendo necessário que uma classe, que precise de um serviço, conheça apenas as interfaces que fornecem o serviço.</w:t>
       </w:r>
+      <w:bookmarkStart w:id="15" w:name="_Toc421481651"/>
     </w:p>
     <w:p>
       <w:pPr>
@@ -3371,22 +3378,41 @@
           <w:b/>
         </w:rPr>
       </w:pPr>
-      <w:bookmarkStart w:id="16" w:name="_Toc421481651"/>
-      <w:r>
-        <w:rPr>
-          <w:b/>
-        </w:rPr>
-        <w:t>Dependências entre classes do modelo</w:t>
+      <w:r>
+        <w:rPr>
+          <w:b/>
+        </w:rPr>
+        <w:t>Divisão de classes</w:t>
+      </w:r>
+    </w:p>
+    <w:p>
+      <w:pPr>
+        <w:spacing w:line="360" w:lineRule="auto"/>
+        <w:ind w:firstLine="1134"/>
+        <w:jc w:val="both"/>
+        <w:sectPr>
+          <w:headerReference w:type="default" r:id="rId11"/>
+          <w:pgSz w:w="11906" w:h="16838"/>
+          <w:pgMar w:top="1701" w:right="1134" w:bottom="1134" w:left="1701" w:header="709" w:footer="709" w:gutter="0"/>
+          <w:cols w:space="708"/>
+          <w:docGrid w:linePitch="360"/>
+        </w:sectPr>
+      </w:pPr>
+      <w:r>
+        <w:t>Mos</w:t>
+      </w:r>
+      <w:r>
+        <w:t>tra a visão geral de como as classes do sistema se comunicam.</w:t>
       </w:r>
     </w:p>
     <w:p>
       <w:pPr>
         <w:pStyle w:val="Legenda"/>
         <w:keepNext/>
-        <w:ind w:firstLine="1418"/>
-      </w:pPr>
-      <w:bookmarkStart w:id="17" w:name="_Toc440488844"/>
-      <w:r>
+      </w:pPr>
+      <w:bookmarkStart w:id="16" w:name="_Toc440488845"/>
+      <w:r>
+        <w:lastRenderedPageBreak/>
         <w:t xml:space="preserve">Figura </w:t>
       </w:r>
       <w:r>
@@ -3408,29 +3434,33 @@
         <w:fldChar w:fldCharType="end"/>
       </w:r>
       <w:r>
-        <w:t xml:space="preserve"> – Entidades do pacote </w:t>
-      </w:r>
-      <w:proofErr w:type="spellStart"/>
-      <w:r>
-        <w:t>model</w:t>
-      </w:r>
-      <w:bookmarkEnd w:id="17"/>
-      <w:proofErr w:type="spellEnd"/>
-    </w:p>
-    <w:p>
-      <w:pPr>
+        <w:t xml:space="preserve"> – Visão das classes de modelo</w:t>
+      </w:r>
+      <w:bookmarkEnd w:id="16"/>
+    </w:p>
+    <w:p>
+      <w:pPr>
+        <w:pStyle w:val="Legenda"/>
         <w:keepNext/>
+        <w:jc w:val="both"/>
+      </w:pPr>
+    </w:p>
+    <w:p>
+      <w:pPr>
+        <w:keepNext/>
+        <w:spacing w:line="360" w:lineRule="auto"/>
         <w:jc w:val="center"/>
       </w:pPr>
       <w:r>
         <w:rPr>
+          <w:b/>
           <w:noProof/>
         </w:rPr>
         <w:drawing>
-          <wp:inline distT="0" distB="0" distL="0" distR="0" wp14:anchorId="0EBE29EF" wp14:editId="305B7930">
-            <wp:extent cx="4135120" cy="2579370"/>
+          <wp:inline distT="0" distB="0" distL="0" distR="0">
+            <wp:extent cx="8877935" cy="5186045"/>
             <wp:effectExtent l="0" t="0" r="0" b="0"/>
-            <wp:docPr id="11" name="Imagem 11"/>
+            <wp:docPr id="25" name="Imagem 25" descr="Visão de análise"/>
             <wp:cNvGraphicFramePr>
               <a:graphicFrameLocks xmlns:a="http://schemas.openxmlformats.org/drawingml/2006/main" noChangeAspect="1"/>
             </wp:cNvGraphicFramePr>
@@ -3438,13 +3468,13 @@
               <a:graphicData uri="http://schemas.openxmlformats.org/drawingml/2006/picture">
                 <pic:pic xmlns:pic="http://schemas.openxmlformats.org/drawingml/2006/picture">
                   <pic:nvPicPr>
-                    <pic:cNvPr id="0" name="Imagem 3"/>
+                    <pic:cNvPr id="0" name="Picture 4" descr="Visão de análise"/>
                     <pic:cNvPicPr>
                       <a:picLocks noChangeAspect="1" noChangeArrowheads="1"/>
                     </pic:cNvPicPr>
                   </pic:nvPicPr>
                   <pic:blipFill>
-                    <a:blip r:embed="rId11">
+                    <a:blip r:embed="rId12">
                       <a:extLst>
                         <a:ext uri="{28A0092B-C50C-407E-A947-70E740481C1C}">
                           <a14:useLocalDpi xmlns:a14="http://schemas.microsoft.com/office/drawing/2010/main" val="0"/>
@@ -3459,7 +3489,7 @@
                   <pic:spPr bwMode="auto">
                     <a:xfrm>
                       <a:off x="0" y="0"/>
-                      <a:ext cx="4135120" cy="2579370"/>
+                      <a:ext cx="8877935" cy="5186045"/>
                     </a:xfrm>
                     <a:prstGeom prst="rect">
                       <a:avLst/>
@@ -3479,8 +3509,12 @@
     <w:p>
       <w:pPr>
         <w:pStyle w:val="Legenda"/>
-        <w:spacing w:line="360" w:lineRule="auto"/>
-        <w:ind w:firstLine="1418"/>
+        <w:sectPr>
+          <w:pgSz w:w="16838" w:h="11906" w:orient="landscape"/>
+          <w:pgMar w:top="1701" w:right="1701" w:bottom="1134" w:left="1134" w:header="709" w:footer="709" w:gutter="0"/>
+          <w:cols w:space="708"/>
+          <w:docGrid w:linePitch="360"/>
+        </w:sectPr>
       </w:pPr>
       <w:r>
         <w:t>Fonte: Produzido pelo autor</w:t>
@@ -3488,26 +3522,8 @@
     </w:p>
     <w:p>
       <w:pPr>
-        <w:pStyle w:val="Legenda"/>
-        <w:spacing w:line="360" w:lineRule="auto"/>
-        <w:ind w:firstLine="1134"/>
-        <w:rPr>
-          <w:sz w:val="24"/>
-          <w:szCs w:val="24"/>
-        </w:rPr>
-      </w:pPr>
-      <w:r>
-        <w:rPr>
-          <w:sz w:val="24"/>
-          <w:szCs w:val="24"/>
-        </w:rPr>
-        <w:t xml:space="preserve">Mostra as dependências não estruturais e as agregações entre as classes, com suas respectivas cardinalidades entre elas. </w:t>
-      </w:r>
-    </w:p>
-    <w:p>
-      <w:pPr>
         <w:numPr>
-          <w:ilvl w:val="2"/>
+          <w:ilvl w:val="0"/>
           <w:numId w:val="18"/>
         </w:numPr>
         <w:spacing w:line="360" w:lineRule="auto"/>
@@ -3520,30 +3536,62 @@
         <w:rPr>
           <w:b/>
         </w:rPr>
-        <w:t>Divisão de classes</w:t>
-      </w:r>
-    </w:p>
-    <w:p>
-      <w:pPr>
+        <w:lastRenderedPageBreak/>
+        <w:t>Visão de Processos</w:t>
+      </w:r>
+      <w:bookmarkEnd w:id="15"/>
+      <w:r>
+        <w:rPr>
+          <w:b/>
+        </w:rPr>
+        <w:t xml:space="preserve"> </w:t>
+      </w:r>
+    </w:p>
+    <w:p>
+      <w:pPr>
+        <w:pStyle w:val="Corpodotexto"/>
         <w:spacing w:line="360" w:lineRule="auto"/>
-        <w:ind w:firstLine="1134"/>
-        <w:jc w:val="both"/>
-        <w:sectPr>
-          <w:headerReference w:type="default" r:id="rId12"/>
-          <w:pgSz w:w="11906" w:h="16838"/>
-          <w:pgMar w:top="1701" w:right="1134" w:bottom="1134" w:left="1701" w:header="709" w:footer="709" w:gutter="0"/>
-          <w:cols w:space="708"/>
-          <w:docGrid w:linePitch="360"/>
-        </w:sectPr>
-      </w:pPr>
-      <w:r>
-        <w:t>Mos</w:t>
-      </w:r>
-      <w:r>
-        <w:t>tra a visão geral d</w:t>
-      </w:r>
-      <w:r>
-        <w:t>e como as classes do sistema se comunicam.</w:t>
+        <w:ind w:left="0" w:firstLine="1134"/>
+        <w:jc w:val="both"/>
+        <w:rPr>
+          <w:sz w:val="24"/>
+          <w:szCs w:val="24"/>
+          <w:lang w:val="pt-BR"/>
+        </w:rPr>
+      </w:pPr>
+      <w:r>
+        <w:rPr>
+          <w:sz w:val="24"/>
+          <w:szCs w:val="24"/>
+          <w:lang w:val="pt-BR"/>
+        </w:rPr>
+        <w:t>Esta seção descreve a decomposição do sistema em processos,</w:t>
+      </w:r>
+      <w:r>
+        <w:rPr>
+          <w:sz w:val="24"/>
+          <w:szCs w:val="24"/>
+          <w:lang w:val="pt-BR"/>
+        </w:rPr>
+        <w:t xml:space="preserve"> sendo evidenciado até então, o processo de cadastrar um novo jogo no sistema. No qual um professor </w:t>
+      </w:r>
+      <w:proofErr w:type="spellStart"/>
+      <w:r>
+        <w:rPr>
+          <w:sz w:val="24"/>
+          <w:szCs w:val="24"/>
+          <w:lang w:val="pt-BR"/>
+        </w:rPr>
+        <w:t>logado</w:t>
+      </w:r>
+      <w:proofErr w:type="spellEnd"/>
+      <w:r>
+        <w:rPr>
+          <w:sz w:val="24"/>
+          <w:szCs w:val="24"/>
+          <w:lang w:val="pt-BR"/>
+        </w:rPr>
+        <w:t xml:space="preserve"> no sistema faz uma requisição para se criar um novo jogo, o fluxo é apresentado na Figura 17.</w:t>
       </w:r>
     </w:p>
     <w:p>
@@ -3551,9 +3599,8 @@
         <w:pStyle w:val="Legenda"/>
         <w:keepNext/>
       </w:pPr>
-      <w:bookmarkStart w:id="18" w:name="_Toc440488845"/>
-      <w:r>
-        <w:lastRenderedPageBreak/>
+      <w:bookmarkStart w:id="17" w:name="_Toc440488846"/>
+      <w:r>
         <w:t xml:space="preserve">Figura </w:t>
       </w:r>
       <w:r>
@@ -3569,39 +3616,36 @@
         <w:rPr>
           <w:noProof/>
         </w:rPr>
-        <w:t>6</w:t>
+        <w:t>5</w:t>
       </w:r>
       <w:r>
         <w:fldChar w:fldCharType="end"/>
       </w:r>
       <w:r>
-        <w:t xml:space="preserve"> – Visão das classes de modelo</w:t>
-      </w:r>
-      <w:bookmarkEnd w:id="18"/>
-    </w:p>
-    <w:p>
-      <w:pPr>
-        <w:pStyle w:val="Legenda"/>
-        <w:keepNext/>
-        <w:jc w:val="both"/>
-      </w:pPr>
-    </w:p>
-    <w:p>
-      <w:pPr>
+        <w:t xml:space="preserve"> – Cadastrar novo jogo</w:t>
+      </w:r>
+      <w:bookmarkEnd w:id="17"/>
+    </w:p>
+    <w:p>
+      <w:pPr>
+        <w:pStyle w:val="Corpodotexto"/>
         <w:keepNext/>
         <w:spacing w:line="360" w:lineRule="auto"/>
+        <w:ind w:left="0"/>
         <w:jc w:val="center"/>
       </w:pPr>
       <w:r>
         <w:rPr>
-          <w:b/>
           <w:noProof/>
+          <w:sz w:val="24"/>
+          <w:szCs w:val="24"/>
+          <w:lang w:val="pt-BR" w:eastAsia="pt-BR"/>
         </w:rPr>
         <w:drawing>
-          <wp:inline distT="0" distB="0" distL="0" distR="0" wp14:anchorId="4044E53A" wp14:editId="2E1AC427">
-            <wp:extent cx="8891270" cy="5015865"/>
-            <wp:effectExtent l="0" t="0" r="5080" b="0"/>
-            <wp:docPr id="10" name="Imagem 10" descr="Visão de análise"/>
+          <wp:inline distT="0" distB="0" distL="0" distR="0">
+            <wp:extent cx="5336275" cy="2731090"/>
+            <wp:effectExtent l="0" t="0" r="0" b="0"/>
+            <wp:docPr id="24" name="Imagem 24" descr="cadastro-jogo"/>
             <wp:cNvGraphicFramePr>
               <a:graphicFrameLocks xmlns:a="http://schemas.openxmlformats.org/drawingml/2006/main" noChangeAspect="1"/>
             </wp:cNvGraphicFramePr>
@@ -3609,7 +3653,7 @@
               <a:graphicData uri="http://schemas.openxmlformats.org/drawingml/2006/picture">
                 <pic:pic xmlns:pic="http://schemas.openxmlformats.org/drawingml/2006/picture">
                   <pic:nvPicPr>
-                    <pic:cNvPr id="0" name="Picture 5" descr="Visão de análise"/>
+                    <pic:cNvPr id="0" name="Picture 5" descr="cadastro-jogo"/>
                     <pic:cNvPicPr>
                       <a:picLocks noChangeAspect="1" noChangeArrowheads="1"/>
                     </pic:cNvPicPr>
@@ -3630,7 +3674,7 @@
                   <pic:spPr bwMode="auto">
                     <a:xfrm>
                       <a:off x="0" y="0"/>
-                      <a:ext cx="8891270" cy="5015865"/>
+                      <a:ext cx="5350286" cy="2738261"/>
                     </a:xfrm>
                     <a:prstGeom prst="rect">
                       <a:avLst/>
@@ -3650,12 +3694,7 @@
     <w:p>
       <w:pPr>
         <w:pStyle w:val="Legenda"/>
-        <w:sectPr>
-          <w:pgSz w:w="16838" w:h="11906" w:orient="landscape"/>
-          <w:pgMar w:top="1701" w:right="1701" w:bottom="1134" w:left="1134" w:header="709" w:footer="709" w:gutter="0"/>
-          <w:cols w:space="708"/>
-          <w:docGrid w:linePitch="360"/>
-        </w:sectPr>
+        <w:jc w:val="both"/>
       </w:pPr>
       <w:r>
         <w:t>Fonte: Produzido pelo autor</w:t>
@@ -3663,86 +3702,22 @@
     </w:p>
     <w:p>
       <w:pPr>
-        <w:numPr>
-          <w:ilvl w:val="0"/>
-          <w:numId w:val="18"/>
-        </w:numPr>
-        <w:spacing w:line="360" w:lineRule="auto"/>
-        <w:jc w:val="both"/>
-        <w:rPr>
-          <w:b/>
-        </w:rPr>
-      </w:pPr>
-      <w:r>
-        <w:rPr>
-          <w:b/>
-        </w:rPr>
-        <w:lastRenderedPageBreak/>
-        <w:t>Visão de Processos</w:t>
-      </w:r>
-      <w:bookmarkEnd w:id="16"/>
-      <w:r>
-        <w:rPr>
-          <w:b/>
-        </w:rPr>
-        <w:t xml:space="preserve"> </w:t>
-      </w:r>
-    </w:p>
-    <w:p>
-      <w:pPr>
-        <w:pStyle w:val="Corpodotexto"/>
-        <w:spacing w:line="360" w:lineRule="auto"/>
-        <w:ind w:left="0" w:firstLine="1134"/>
-        <w:jc w:val="both"/>
-        <w:rPr>
-          <w:sz w:val="24"/>
-          <w:szCs w:val="24"/>
-          <w:lang w:val="pt-BR"/>
-        </w:rPr>
-      </w:pPr>
-      <w:r>
-        <w:rPr>
-          <w:sz w:val="24"/>
-          <w:szCs w:val="24"/>
-          <w:lang w:val="pt-BR"/>
-        </w:rPr>
-        <w:t>Esta seção descreve a decomposição do sistema em processos,</w:t>
-      </w:r>
-      <w:r>
-        <w:rPr>
-          <w:sz w:val="24"/>
-          <w:szCs w:val="24"/>
-          <w:lang w:val="pt-BR"/>
-        </w:rPr>
-        <w:t xml:space="preserve"> sendo evidenciado até então, o processo de cadastrar um novo jogo no sistema. No qual um professor </w:t>
-      </w:r>
-      <w:proofErr w:type="spellStart"/>
-      <w:r>
-        <w:rPr>
-          <w:sz w:val="24"/>
-          <w:szCs w:val="24"/>
-          <w:lang w:val="pt-BR"/>
-        </w:rPr>
-        <w:t>logado</w:t>
-      </w:r>
-      <w:proofErr w:type="spellEnd"/>
-      <w:r>
-        <w:rPr>
-          <w:sz w:val="24"/>
-          <w:szCs w:val="24"/>
-          <w:lang w:val="pt-BR"/>
-        </w:rPr>
-        <w:t xml:space="preserve"> no sistema faz uma requisição para se criar um novo jogo, o fluxo é apresentado na Figura 17.</w:t>
+        <w:spacing w:before="240" w:line="360" w:lineRule="auto"/>
+        <w:ind w:firstLine="1134"/>
+        <w:jc w:val="both"/>
+      </w:pPr>
+      <w:r>
+        <w:t>A seguir é apresentado um diagrama de máquina de estados de uma rodada, considerando-se que é a entidade que possui mais estados no jogo e a maior parte da lógica do sistema ocorre neste modelo.</w:t>
       </w:r>
     </w:p>
     <w:p>
       <w:pPr>
         <w:pStyle w:val="Legenda"/>
         <w:keepNext/>
-        <w:ind w:firstLine="142"/>
-      </w:pPr>
-      <w:bookmarkStart w:id="19" w:name="_Toc440488846"/>
-      <w:r>
+      </w:pPr>
+      <w:bookmarkStart w:id="18" w:name="_Toc440488847"/>
+      <w:r>
+        <w:lastRenderedPageBreak/>
         <w:t xml:space="preserve">Figura </w:t>
       </w:r>
       <w:r>
@@ -3758,36 +3733,31 @@
         <w:rPr>
           <w:noProof/>
         </w:rPr>
-        <w:t>7</w:t>
+        <w:t>6</w:t>
       </w:r>
       <w:r>
         <w:fldChar w:fldCharType="end"/>
       </w:r>
       <w:r>
-        <w:t xml:space="preserve"> – Cadastrar novo jogo</w:t>
-      </w:r>
-      <w:bookmarkEnd w:id="19"/>
-    </w:p>
-    <w:p>
-      <w:pPr>
-        <w:pStyle w:val="Corpodotexto"/>
+        <w:t xml:space="preserve"> – Diagrama de estado de máquina de uma rodada</w:t>
+      </w:r>
+      <w:bookmarkEnd w:id="18"/>
+    </w:p>
+    <w:p>
+      <w:pPr>
         <w:keepNext/>
-        <w:spacing w:line="360" w:lineRule="auto"/>
-        <w:ind w:left="0"/>
+        <w:spacing w:before="240" w:line="360" w:lineRule="auto"/>
         <w:jc w:val="center"/>
       </w:pPr>
       <w:r>
         <w:rPr>
           <w:noProof/>
-          <w:sz w:val="24"/>
-          <w:szCs w:val="24"/>
-          <w:lang w:val="pt-BR" w:eastAsia="pt-BR"/>
         </w:rPr>
         <w:drawing>
-          <wp:inline distT="0" distB="0" distL="0" distR="0" wp14:anchorId="53E3DD17" wp14:editId="67A59BC9">
-            <wp:extent cx="5725160" cy="3971290"/>
-            <wp:effectExtent l="0" t="0" r="8890" b="0"/>
-            <wp:docPr id="9" name="Imagem 9"/>
+          <wp:inline distT="0" distB="0" distL="0" distR="0">
+            <wp:extent cx="5281684" cy="4768033"/>
+            <wp:effectExtent l="0" t="0" r="0" b="0"/>
+            <wp:docPr id="23" name="Imagem 23" descr="state-machine-rodada"/>
             <wp:cNvGraphicFramePr>
               <a:graphicFrameLocks xmlns:a="http://schemas.openxmlformats.org/drawingml/2006/main" noChangeAspect="1"/>
             </wp:cNvGraphicFramePr>
@@ -3795,7 +3765,7 @@
               <a:graphicData uri="http://schemas.openxmlformats.org/drawingml/2006/picture">
                 <pic:pic xmlns:pic="http://schemas.openxmlformats.org/drawingml/2006/picture">
                   <pic:nvPicPr>
-                    <pic:cNvPr id="0" name="Imagem 6"/>
+                    <pic:cNvPr id="0" name="Picture 6" descr="state-machine-rodada"/>
                     <pic:cNvPicPr>
                       <a:picLocks noChangeAspect="1" noChangeArrowheads="1"/>
                     </pic:cNvPicPr>
@@ -3816,7 +3786,7 @@
                   <pic:spPr bwMode="auto">
                     <a:xfrm>
                       <a:off x="0" y="0"/>
-                      <a:ext cx="5725160" cy="3971290"/>
+                      <a:ext cx="5295386" cy="4780402"/>
                     </a:xfrm>
                     <a:prstGeom prst="rect">
                       <a:avLst/>
@@ -3836,11 +3806,36 @@
     <w:p>
       <w:pPr>
         <w:pStyle w:val="Legenda"/>
-        <w:ind w:firstLine="142"/>
-        <w:jc w:val="both"/>
       </w:pPr>
       <w:r>
         <w:t>Fonte: Produzido pelo autor</w:t>
+      </w:r>
+    </w:p>
+    <w:p>
+      <w:pPr>
+        <w:numPr>
+          <w:ilvl w:val="0"/>
+          <w:numId w:val="18"/>
+        </w:numPr>
+        <w:spacing w:before="240" w:line="360" w:lineRule="auto"/>
+        <w:jc w:val="both"/>
+        <w:rPr>
+          <w:b/>
+        </w:rPr>
+      </w:pPr>
+      <w:bookmarkStart w:id="19" w:name="_Toc421481652"/>
+      <w:r>
+        <w:rPr>
+          <w:b/>
+        </w:rPr>
+        <w:t>Visão de Implementação</w:t>
+      </w:r>
+      <w:bookmarkEnd w:id="19"/>
+      <w:r>
+        <w:rPr>
+          <w:b/>
+        </w:rPr>
+        <w:t xml:space="preserve"> </w:t>
       </w:r>
     </w:p>
     <w:p>
@@ -3850,7 +3845,26 @@
         <w:jc w:val="both"/>
       </w:pPr>
       <w:r>
-        <w:t>A seguir é apresentado um diagrama de máquina de estados de uma rodada, considerando-se que é a entidade que possui mais estados no jogo e a maior parte da lógica do sistema ocorre neste modelo.</w:t>
+        <w:t>Esta seção descreve a estrutura geral do modelo de implementação, a divisão do software em subsistemas no modelo de implementação e todos os componentes significativos do ponto de vista da arquitetura.</w:t>
+      </w:r>
+    </w:p>
+    <w:p>
+      <w:pPr>
+        <w:numPr>
+          <w:ilvl w:val="1"/>
+          <w:numId w:val="18"/>
+        </w:numPr>
+        <w:spacing w:before="240" w:line="360" w:lineRule="auto"/>
+        <w:jc w:val="both"/>
+        <w:rPr>
+          <w:b/>
+        </w:rPr>
+      </w:pPr>
+      <w:r>
+        <w:rPr>
+          <w:b/>
+        </w:rPr>
+        <w:t>Visão geral das classes de modelo</w:t>
       </w:r>
     </w:p>
     <w:p>
@@ -3858,7 +3872,7 @@
         <w:pStyle w:val="Legenda"/>
         <w:keepNext/>
       </w:pPr>
-      <w:bookmarkStart w:id="20" w:name="_Toc440488847"/>
+      <w:bookmarkStart w:id="20" w:name="_Toc440488848"/>
       <w:r>
         <w:lastRenderedPageBreak/>
         <w:t xml:space="preserve">Figura </w:t>
@@ -3876,13 +3890,13 @@
         <w:rPr>
           <w:noProof/>
         </w:rPr>
-        <w:t>8</w:t>
+        <w:t>7</w:t>
       </w:r>
       <w:r>
         <w:fldChar w:fldCharType="end"/>
       </w:r>
       <w:r>
-        <w:t xml:space="preserve"> – Diagrama de estado de máquina de uma rodada</w:t>
+        <w:t xml:space="preserve"> – Visão de classes de modelo</w:t>
       </w:r>
       <w:bookmarkEnd w:id="20"/>
     </w:p>
@@ -3897,10 +3911,10 @@
           <w:noProof/>
         </w:rPr>
         <w:drawing>
-          <wp:inline distT="0" distB="0" distL="0" distR="0" wp14:anchorId="57566574" wp14:editId="287F0183">
-            <wp:extent cx="5752465" cy="5193030"/>
-            <wp:effectExtent l="0" t="0" r="635" b="7620"/>
-            <wp:docPr id="8" name="Imagem 8" descr="state-machine-rodada"/>
+          <wp:inline distT="0" distB="0" distL="0" distR="0">
+            <wp:extent cx="5752465" cy="6639560"/>
+            <wp:effectExtent l="0" t="0" r="635" b="8890"/>
+            <wp:docPr id="22" name="Imagem 22" descr="visao-implementacao"/>
             <wp:cNvGraphicFramePr>
               <a:graphicFrameLocks xmlns:a="http://schemas.openxmlformats.org/drawingml/2006/main" noChangeAspect="1"/>
             </wp:cNvGraphicFramePr>
@@ -3908,13 +3922,13 @@
               <a:graphicData uri="http://schemas.openxmlformats.org/drawingml/2006/picture">
                 <pic:pic xmlns:pic="http://schemas.openxmlformats.org/drawingml/2006/picture">
                   <pic:nvPicPr>
-                    <pic:cNvPr id="0" name="Picture 7" descr="state-machine-rodada"/>
+                    <pic:cNvPr id="0" name="Picture 7" descr="visao-implementacao"/>
                     <pic:cNvPicPr>
                       <a:picLocks noChangeAspect="1" noChangeArrowheads="1"/>
                     </pic:cNvPicPr>
                   </pic:nvPicPr>
                   <pic:blipFill>
-                    <a:blip r:embed="rId15">
+                    <a:blip r:embed="rId15" cstate="print">
                       <a:extLst>
                         <a:ext uri="{28A0092B-C50C-407E-A947-70E740481C1C}">
                           <a14:useLocalDpi xmlns:a14="http://schemas.microsoft.com/office/drawing/2010/main" val="0"/>
@@ -3929,7 +3943,7 @@
                   <pic:spPr bwMode="auto">
                     <a:xfrm>
                       <a:off x="0" y="0"/>
-                      <a:ext cx="5752465" cy="5193030"/>
+                      <a:ext cx="5752465" cy="6639560"/>
                     </a:xfrm>
                     <a:prstGeom prst="rect">
                       <a:avLst/>
@@ -3949,46 +3963,12 @@
     <w:p>
       <w:pPr>
         <w:pStyle w:val="Legenda"/>
+        <w:rPr>
+          <w:b/>
+        </w:rPr>
       </w:pPr>
       <w:r>
         <w:t>Fonte: Produzido pelo autor</w:t>
-      </w:r>
-    </w:p>
-    <w:p>
-      <w:pPr>
-        <w:numPr>
-          <w:ilvl w:val="0"/>
-          <w:numId w:val="18"/>
-        </w:numPr>
-        <w:spacing w:before="240" w:line="360" w:lineRule="auto"/>
-        <w:jc w:val="both"/>
-        <w:rPr>
-          <w:b/>
-        </w:rPr>
-      </w:pPr>
-      <w:bookmarkStart w:id="21" w:name="_Toc421481652"/>
-      <w:r>
-        <w:rPr>
-          <w:b/>
-        </w:rPr>
-        <w:t>Visão de Implementação</w:t>
-      </w:r>
-      <w:bookmarkEnd w:id="21"/>
-      <w:r>
-        <w:rPr>
-          <w:b/>
-        </w:rPr>
-        <w:t xml:space="preserve"> </w:t>
-      </w:r>
-    </w:p>
-    <w:p>
-      <w:pPr>
-        <w:spacing w:before="240" w:line="360" w:lineRule="auto"/>
-        <w:ind w:firstLine="1134"/>
-        <w:jc w:val="both"/>
-      </w:pPr>
-      <w:r>
-        <w:t>Esta seção descreve a estrutura geral do modelo de implementação, a divisão do software em subsistemas no modelo de implementação e todos os componentes significativos do ponto de vista da arquitetura.</w:t>
       </w:r>
     </w:p>
     <w:p>
@@ -4007,7 +3987,7 @@
         <w:rPr>
           <w:b/>
         </w:rPr>
-        <w:t>Visão geral das classes de modelo</w:t>
+        <w:t>Visão de apostas numa rodada</w:t>
       </w:r>
     </w:p>
     <w:p>
@@ -4015,7 +3995,7 @@
         <w:pStyle w:val="Legenda"/>
         <w:keepNext/>
       </w:pPr>
-      <w:bookmarkStart w:id="22" w:name="_Toc440488848"/>
+      <w:bookmarkStart w:id="21" w:name="_Toc440488849"/>
       <w:r>
         <w:lastRenderedPageBreak/>
         <w:t xml:space="preserve">Figura </w:t>
@@ -4033,15 +4013,15 @@
         <w:rPr>
           <w:noProof/>
         </w:rPr>
-        <w:t>9</w:t>
+        <w:t>8</w:t>
       </w:r>
       <w:r>
         <w:fldChar w:fldCharType="end"/>
       </w:r>
       <w:r>
-        <w:t xml:space="preserve"> – Visão de classes de modelo</w:t>
-      </w:r>
-      <w:bookmarkEnd w:id="22"/>
+        <w:t xml:space="preserve"> – Visão de apostas em uma rodada</w:t>
+      </w:r>
+      <w:bookmarkEnd w:id="21"/>
     </w:p>
     <w:p>
       <w:pPr>
@@ -4051,13 +4031,14 @@
       </w:pPr>
       <w:r>
         <w:rPr>
+          <w:b/>
           <w:noProof/>
         </w:rPr>
         <w:drawing>
-          <wp:inline distT="0" distB="0" distL="0" distR="0" wp14:anchorId="2B69C76C" wp14:editId="141442FE">
-            <wp:extent cx="5752465" cy="6605270"/>
-            <wp:effectExtent l="0" t="0" r="635" b="5080"/>
-            <wp:docPr id="7" name="Imagem 7" descr="visao-implementacao"/>
+          <wp:inline distT="0" distB="0" distL="0" distR="0">
+            <wp:extent cx="4995080" cy="3855085"/>
+            <wp:effectExtent l="0" t="0" r="0" b="0"/>
+            <wp:docPr id="21" name="Imagem 21" descr="aposta-rodada"/>
             <wp:cNvGraphicFramePr>
               <a:graphicFrameLocks xmlns:a="http://schemas.openxmlformats.org/drawingml/2006/main" noChangeAspect="1"/>
             </wp:cNvGraphicFramePr>
@@ -4065,7 +4046,7 @@
               <a:graphicData uri="http://schemas.openxmlformats.org/drawingml/2006/picture">
                 <pic:pic xmlns:pic="http://schemas.openxmlformats.org/drawingml/2006/picture">
                   <pic:nvPicPr>
-                    <pic:cNvPr id="0" name="Picture 8" descr="visao-implementacao"/>
+                    <pic:cNvPr id="0" name="Picture 8" descr="aposta-rodada"/>
                     <pic:cNvPicPr>
                       <a:picLocks noChangeAspect="1" noChangeArrowheads="1"/>
                     </pic:cNvPicPr>
@@ -4086,7 +4067,7 @@
                   <pic:spPr bwMode="auto">
                     <a:xfrm>
                       <a:off x="0" y="0"/>
-                      <a:ext cx="5752465" cy="6605270"/>
+                      <a:ext cx="5004115" cy="3862058"/>
                     </a:xfrm>
                     <a:prstGeom prst="rect">
                       <a:avLst/>
@@ -4130,7 +4111,21 @@
         <w:rPr>
           <w:b/>
         </w:rPr>
-        <w:t>Visão de apostas numa rodada</w:t>
+        <w:t xml:space="preserve">Visão do histórico de notas de </w:t>
+      </w:r>
+      <w:proofErr w:type="spellStart"/>
+      <w:r>
+        <w:rPr>
+          <w:b/>
+        </w:rPr>
+        <w:t>Usuario</w:t>
+      </w:r>
+      <w:proofErr w:type="spellEnd"/>
+      <w:r>
+        <w:rPr>
+          <w:b/>
+        </w:rPr>
+        <w:t xml:space="preserve"> com Rodada</w:t>
       </w:r>
     </w:p>
     <w:p>
@@ -4138,9 +4133,8 @@
         <w:pStyle w:val="Legenda"/>
         <w:keepNext/>
       </w:pPr>
-      <w:bookmarkStart w:id="23" w:name="_Toc440488849"/>
-      <w:r>
-        <w:lastRenderedPageBreak/>
+      <w:bookmarkStart w:id="22" w:name="_Toc440488850"/>
+      <w:r>
         <w:t xml:space="preserve">Figura </w:t>
       </w:r>
       <w:r>
@@ -4156,15 +4150,15 @@
         <w:rPr>
           <w:noProof/>
         </w:rPr>
-        <w:t>10</w:t>
+        <w:t>9</w:t>
       </w:r>
       <w:r>
         <w:fldChar w:fldCharType="end"/>
       </w:r>
       <w:r>
-        <w:t xml:space="preserve"> – Visão de apostas em uma rodada</w:t>
-      </w:r>
-      <w:bookmarkEnd w:id="23"/>
+        <w:t xml:space="preserve"> – Histórico - Usuário Rodada</w:t>
+      </w:r>
+      <w:bookmarkEnd w:id="22"/>
     </w:p>
     <w:p>
       <w:pPr>
@@ -4178,10 +4172,10 @@
           <w:noProof/>
         </w:rPr>
         <w:drawing>
-          <wp:inline distT="0" distB="0" distL="0" distR="0" wp14:anchorId="685ACC0F" wp14:editId="7E5347B8">
-            <wp:extent cx="5752465" cy="3942608"/>
-            <wp:effectExtent l="0" t="0" r="635" b="1270"/>
-            <wp:docPr id="6" name="Imagem 6" descr="aposta-rodada"/>
+          <wp:inline distT="0" distB="0" distL="0" distR="0">
+            <wp:extent cx="5361910" cy="3466531"/>
+            <wp:effectExtent l="0" t="0" r="0" b="635"/>
+            <wp:docPr id="20" name="Imagem 20" descr="histórico"/>
             <wp:cNvGraphicFramePr>
               <a:graphicFrameLocks xmlns:a="http://schemas.openxmlformats.org/drawingml/2006/main" noChangeAspect="1"/>
             </wp:cNvGraphicFramePr>
@@ -4189,7 +4183,7 @@
               <a:graphicData uri="http://schemas.openxmlformats.org/drawingml/2006/picture">
                 <pic:pic xmlns:pic="http://schemas.openxmlformats.org/drawingml/2006/picture">
                   <pic:nvPicPr>
-                    <pic:cNvPr id="0" name="Picture 9" descr="aposta-rodada"/>
+                    <pic:cNvPr id="0" name="Picture 9" descr="histórico"/>
                     <pic:cNvPicPr>
                       <a:picLocks noChangeAspect="1" noChangeArrowheads="1"/>
                     </pic:cNvPicPr>
@@ -4210,7 +4204,7 @@
                   <pic:spPr bwMode="auto">
                     <a:xfrm>
                       <a:off x="0" y="0"/>
-                      <a:ext cx="5757764" cy="3946239"/>
+                      <a:ext cx="5434779" cy="3513642"/>
                     </a:xfrm>
                     <a:prstGeom prst="rect">
                       <a:avLst/>
@@ -4254,29 +4248,16 @@
         <w:rPr>
           <w:b/>
         </w:rPr>
-        <w:t xml:space="preserve">Visão do histórico de notas de </w:t>
-      </w:r>
-      <w:proofErr w:type="spellStart"/>
-      <w:r>
-        <w:rPr>
-          <w:b/>
-        </w:rPr>
-        <w:t>Usuario</w:t>
-      </w:r>
-      <w:proofErr w:type="spellEnd"/>
-      <w:r>
-        <w:rPr>
-          <w:b/>
-        </w:rPr>
-        <w:t xml:space="preserve"> com Rodada</w:t>
+        <w:lastRenderedPageBreak/>
+        <w:t>Visão do relacionamento entre equipe e suas notas na rodada</w:t>
       </w:r>
     </w:p>
     <w:p>
       <w:pPr>
         <w:pStyle w:val="Legenda"/>
         <w:keepNext/>
-      </w:pPr>
-      <w:bookmarkStart w:id="24" w:name="_Toc440488850"/>
+        <w:jc w:val="both"/>
+      </w:pPr>
       <w:r>
         <w:t xml:space="preserve">Figura </w:t>
       </w:r>
@@ -4293,21 +4274,20 @@
         <w:rPr>
           <w:noProof/>
         </w:rPr>
-        <w:t>11</w:t>
+        <w:t>10</w:t>
       </w:r>
       <w:r>
         <w:fldChar w:fldCharType="end"/>
       </w:r>
       <w:r>
-        <w:t xml:space="preserve"> – Histórico - Usuário Rodada</w:t>
-      </w:r>
-      <w:bookmarkEnd w:id="24"/>
+        <w:t xml:space="preserve"> – Nota equipe rodada</w:t>
+      </w:r>
     </w:p>
     <w:p>
       <w:pPr>
         <w:keepNext/>
         <w:spacing w:before="240" w:line="360" w:lineRule="auto"/>
-        <w:jc w:val="center"/>
+        <w:jc w:val="both"/>
       </w:pPr>
       <w:r>
         <w:rPr>
@@ -4315,10 +4295,10 @@
           <w:noProof/>
         </w:rPr>
         <w:drawing>
-          <wp:inline distT="0" distB="0" distL="0" distR="0" wp14:anchorId="5BF349BD" wp14:editId="1F60C715">
-            <wp:extent cx="5307965" cy="3253839"/>
-            <wp:effectExtent l="0" t="0" r="6985" b="3810"/>
-            <wp:docPr id="5" name="Imagem 5" descr="histórico"/>
+          <wp:inline distT="0" distB="0" distL="0" distR="0">
+            <wp:extent cx="5363570" cy="2715895"/>
+            <wp:effectExtent l="0" t="0" r="8890" b="8255"/>
+            <wp:docPr id="19" name="Imagem 19" descr="nota-equipe-rodada"/>
             <wp:cNvGraphicFramePr>
               <a:graphicFrameLocks xmlns:a="http://schemas.openxmlformats.org/drawingml/2006/main" noChangeAspect="1"/>
             </wp:cNvGraphicFramePr>
@@ -4326,7 +4306,7 @@
               <a:graphicData uri="http://schemas.openxmlformats.org/drawingml/2006/picture">
                 <pic:pic xmlns:pic="http://schemas.openxmlformats.org/drawingml/2006/picture">
                   <pic:nvPicPr>
-                    <pic:cNvPr id="0" name="Picture 10" descr="histórico"/>
+                    <pic:cNvPr id="0" name="Picture 10" descr="nota-equipe-rodada"/>
                     <pic:cNvPicPr>
                       <a:picLocks noChangeAspect="1" noChangeArrowheads="1"/>
                     </pic:cNvPicPr>
@@ -4347,7 +4327,7 @@
                   <pic:spPr bwMode="auto">
                     <a:xfrm>
                       <a:off x="0" y="0"/>
-                      <a:ext cx="5341174" cy="3274197"/>
+                      <a:ext cx="5368208" cy="2718244"/>
                     </a:xfrm>
                     <a:prstGeom prst="rect">
                       <a:avLst/>
@@ -4367,6 +4347,7 @@
     <w:p>
       <w:pPr>
         <w:pStyle w:val="Legenda"/>
+        <w:jc w:val="both"/>
         <w:rPr>
           <w:b/>
         </w:rPr>
@@ -4391,16 +4372,16 @@
         <w:rPr>
           <w:b/>
         </w:rPr>
-        <w:lastRenderedPageBreak/>
-        <w:t>Visão do relacionamento entre equipe e suas notas na rodada</w:t>
+        <w:t>Visão de solicitação de reabertura para rodadas</w:t>
       </w:r>
     </w:p>
     <w:p>
       <w:pPr>
         <w:pStyle w:val="Legenda"/>
         <w:keepNext/>
-        <w:jc w:val="both"/>
-      </w:pPr>
+        <w:ind w:firstLine="142"/>
+      </w:pPr>
+      <w:bookmarkStart w:id="23" w:name="_Toc440488851"/>
       <w:r>
         <w:t xml:space="preserve">Figura </w:t>
       </w:r>
@@ -4417,31 +4398,33 @@
         <w:rPr>
           <w:noProof/>
         </w:rPr>
-        <w:t>12</w:t>
+        <w:t>11</w:t>
       </w:r>
       <w:r>
         <w:fldChar w:fldCharType="end"/>
       </w:r>
       <w:r>
-        <w:t xml:space="preserve"> – Nota equipe rodada</w:t>
-      </w:r>
+        <w:t xml:space="preserve"> – Visão de entregas para uma rodada</w:t>
+      </w:r>
+      <w:bookmarkEnd w:id="23"/>
     </w:p>
     <w:p>
       <w:pPr>
         <w:keepNext/>
         <w:spacing w:before="240" w:line="360" w:lineRule="auto"/>
-        <w:jc w:val="both"/>
-      </w:pPr>
+        <w:jc w:val="center"/>
+      </w:pPr>
+      <w:bookmarkStart w:id="24" w:name="_GoBack"/>
       <w:r>
         <w:rPr>
           <w:b/>
           <w:noProof/>
         </w:rPr>
         <w:drawing>
-          <wp:inline distT="0" distB="0" distL="0" distR="0" wp14:anchorId="5EC227ED" wp14:editId="59828AE2">
-            <wp:extent cx="5752465" cy="2715895"/>
-            <wp:effectExtent l="0" t="0" r="635" b="8255"/>
-            <wp:docPr id="4" name="Imagem 4" descr="nota-equipe-rodada"/>
+          <wp:inline distT="0" distB="0" distL="0" distR="0">
+            <wp:extent cx="5107995" cy="4374108"/>
+            <wp:effectExtent l="0" t="0" r="0" b="7620"/>
+            <wp:docPr id="18" name="Imagem 18" descr="entregas-rodada"/>
             <wp:cNvGraphicFramePr>
               <a:graphicFrameLocks xmlns:a="http://schemas.openxmlformats.org/drawingml/2006/main" noChangeAspect="1"/>
             </wp:cNvGraphicFramePr>
@@ -4449,7 +4432,7 @@
               <a:graphicData uri="http://schemas.openxmlformats.org/drawingml/2006/picture">
                 <pic:pic xmlns:pic="http://schemas.openxmlformats.org/drawingml/2006/picture">
                   <pic:nvPicPr>
-                    <pic:cNvPr id="0" name="Picture 11" descr="nota-equipe-rodada"/>
+                    <pic:cNvPr id="0" name="Picture 11" descr="entregas-rodada"/>
                     <pic:cNvPicPr>
                       <a:picLocks noChangeAspect="1" noChangeArrowheads="1"/>
                     </pic:cNvPicPr>
@@ -4470,7 +4453,7 @@
                   <pic:spPr bwMode="auto">
                     <a:xfrm>
                       <a:off x="0" y="0"/>
-                      <a:ext cx="5752465" cy="2715895"/>
+                      <a:ext cx="5163242" cy="4421417"/>
                     </a:xfrm>
                     <a:prstGeom prst="rect">
                       <a:avLst/>
@@ -4486,11 +4469,12 @@
           </wp:inline>
         </w:drawing>
       </w:r>
+      <w:bookmarkEnd w:id="24"/>
     </w:p>
     <w:p>
       <w:pPr>
         <w:pStyle w:val="Legenda"/>
-        <w:jc w:val="both"/>
+        <w:ind w:firstLine="142"/>
         <w:rPr>
           <w:b/>
         </w:rPr>
@@ -4515,16 +4499,16 @@
         <w:rPr>
           <w:b/>
         </w:rPr>
-        <w:t>Visão de solicitação de reabertura para rodadas</w:t>
+        <w:lastRenderedPageBreak/>
+        <w:t>Visão de serviços oferecidos pelo professor</w:t>
       </w:r>
     </w:p>
     <w:p>
       <w:pPr>
         <w:pStyle w:val="Legenda"/>
         <w:keepNext/>
-        <w:ind w:firstLine="142"/>
-      </w:pPr>
-      <w:bookmarkStart w:id="25" w:name="_Toc440488851"/>
+      </w:pPr>
+      <w:bookmarkStart w:id="25" w:name="_Toc440488852"/>
       <w:r>
         <w:t xml:space="preserve">Figura </w:t>
       </w:r>
@@ -4541,13 +4525,13 @@
         <w:rPr>
           <w:noProof/>
         </w:rPr>
-        <w:t>13</w:t>
+        <w:t>12</w:t>
       </w:r>
       <w:r>
         <w:fldChar w:fldCharType="end"/>
       </w:r>
       <w:r>
-        <w:t xml:space="preserve"> – Visão de entregas para uma rodada</w:t>
+        <w:t xml:space="preserve"> – Serviços de uma rodada</w:t>
       </w:r>
       <w:bookmarkEnd w:id="25"/>
     </w:p>
@@ -4555,7 +4539,7 @@
       <w:pPr>
         <w:keepNext/>
         <w:spacing w:before="240" w:line="360" w:lineRule="auto"/>
-        <w:jc w:val="center"/>
+        <w:jc w:val="both"/>
       </w:pPr>
       <w:r>
         <w:rPr>
@@ -4563,10 +4547,10 @@
           <w:noProof/>
         </w:rPr>
         <w:drawing>
-          <wp:inline distT="0" distB="0" distL="0" distR="0" wp14:anchorId="0016ED80" wp14:editId="0AA20279">
-            <wp:extent cx="5729951" cy="4381995"/>
-            <wp:effectExtent l="0" t="0" r="4445" b="0"/>
-            <wp:docPr id="3" name="Imagem 3" descr="entregas-rodada"/>
+          <wp:inline distT="0" distB="0" distL="0" distR="0">
+            <wp:extent cx="5363050" cy="3582537"/>
+            <wp:effectExtent l="0" t="0" r="0" b="0"/>
+            <wp:docPr id="17" name="Imagem 17" descr="solicitar-reabertura"/>
             <wp:cNvGraphicFramePr>
               <a:graphicFrameLocks xmlns:a="http://schemas.openxmlformats.org/drawingml/2006/main" noChangeAspect="1"/>
             </wp:cNvGraphicFramePr>
@@ -4574,7 +4558,7 @@
               <a:graphicData uri="http://schemas.openxmlformats.org/drawingml/2006/picture">
                 <pic:pic xmlns:pic="http://schemas.openxmlformats.org/drawingml/2006/picture">
                   <pic:nvPicPr>
-                    <pic:cNvPr id="0" name="Picture 12" descr="entregas-rodada"/>
+                    <pic:cNvPr id="0" name="Picture 12" descr="solicitar-reabertura"/>
                     <pic:cNvPicPr>
                       <a:picLocks noChangeAspect="1" noChangeArrowheads="1"/>
                     </pic:cNvPicPr>
@@ -4595,7 +4579,7 @@
                   <pic:spPr bwMode="auto">
                     <a:xfrm>
                       <a:off x="0" y="0"/>
-                      <a:ext cx="5805445" cy="4439730"/>
+                      <a:ext cx="5386680" cy="3598322"/>
                     </a:xfrm>
                     <a:prstGeom prst="rect">
                       <a:avLst/>
@@ -4615,7 +4599,7 @@
     <w:p>
       <w:pPr>
         <w:pStyle w:val="Legenda"/>
-        <w:ind w:firstLine="142"/>
+        <w:jc w:val="both"/>
         <w:rPr>
           <w:b/>
         </w:rPr>
@@ -4640,8 +4624,7 @@
         <w:rPr>
           <w:b/>
         </w:rPr>
-        <w:lastRenderedPageBreak/>
-        <w:t>Visão de serviços oferecidos pelo professor</w:t>
+        <w:t>Status de equipe na rodada</w:t>
       </w:r>
     </w:p>
     <w:p>
@@ -4649,7 +4632,7 @@
         <w:pStyle w:val="Legenda"/>
         <w:keepNext/>
       </w:pPr>
-      <w:bookmarkStart w:id="26" w:name="_Toc440488852"/>
+      <w:bookmarkStart w:id="26" w:name="_Toc440488853"/>
       <w:r>
         <w:t xml:space="preserve">Figura </w:t>
       </w:r>
@@ -4666,13 +4649,13 @@
         <w:rPr>
           <w:noProof/>
         </w:rPr>
-        <w:t>14</w:t>
+        <w:t>13</w:t>
       </w:r>
       <w:r>
         <w:fldChar w:fldCharType="end"/>
       </w:r>
       <w:r>
-        <w:t xml:space="preserve"> – Serviços de uma rodada</w:t>
+        <w:t xml:space="preserve"> – Relacionamento status de uma equipe numa rodada</w:t>
       </w:r>
       <w:bookmarkEnd w:id="26"/>
     </w:p>
@@ -4680,7 +4663,7 @@
       <w:pPr>
         <w:keepNext/>
         <w:spacing w:before="240" w:line="360" w:lineRule="auto"/>
-        <w:jc w:val="both"/>
+        <w:jc w:val="center"/>
       </w:pPr>
       <w:r>
         <w:rPr>
@@ -4688,10 +4671,10 @@
           <w:noProof/>
         </w:rPr>
         <w:drawing>
-          <wp:inline distT="0" distB="0" distL="0" distR="0" wp14:anchorId="04458D91" wp14:editId="7B5497E2">
-            <wp:extent cx="5752465" cy="4517390"/>
-            <wp:effectExtent l="0" t="0" r="635" b="0"/>
-            <wp:docPr id="2" name="Imagem 2" descr="solicitar-reabertura"/>
+          <wp:inline distT="0" distB="0" distL="0" distR="0">
+            <wp:extent cx="5322627" cy="2422525"/>
+            <wp:effectExtent l="0" t="0" r="0" b="0"/>
+            <wp:docPr id="16" name="Imagem 16" descr="status"/>
             <wp:cNvGraphicFramePr>
               <a:graphicFrameLocks xmlns:a="http://schemas.openxmlformats.org/drawingml/2006/main" noChangeAspect="1"/>
             </wp:cNvGraphicFramePr>
@@ -4699,7 +4682,7 @@
               <a:graphicData uri="http://schemas.openxmlformats.org/drawingml/2006/picture">
                 <pic:pic xmlns:pic="http://schemas.openxmlformats.org/drawingml/2006/picture">
                   <pic:nvPicPr>
-                    <pic:cNvPr id="0" name="Picture 13" descr="solicitar-reabertura"/>
+                    <pic:cNvPr id="0" name="Picture 13" descr="status"/>
                     <pic:cNvPicPr>
                       <a:picLocks noChangeAspect="1" noChangeArrowheads="1"/>
                     </pic:cNvPicPr>
@@ -4720,7 +4703,7 @@
                   <pic:spPr bwMode="auto">
                     <a:xfrm>
                       <a:off x="0" y="0"/>
-                      <a:ext cx="5752465" cy="4517390"/>
+                      <a:ext cx="5323446" cy="2422898"/>
                     </a:xfrm>
                     <a:prstGeom prst="rect">
                       <a:avLst/>
@@ -4740,130 +4723,6 @@
     <w:p>
       <w:pPr>
         <w:pStyle w:val="Legenda"/>
-        <w:jc w:val="both"/>
-        <w:rPr>
-          <w:b/>
-        </w:rPr>
-      </w:pPr>
-      <w:r>
-        <w:t>Fonte: Produzido pelo autor</w:t>
-      </w:r>
-    </w:p>
-    <w:p>
-      <w:pPr>
-        <w:numPr>
-          <w:ilvl w:val="1"/>
-          <w:numId w:val="18"/>
-        </w:numPr>
-        <w:spacing w:before="240" w:line="360" w:lineRule="auto"/>
-        <w:jc w:val="both"/>
-        <w:rPr>
-          <w:b/>
-        </w:rPr>
-      </w:pPr>
-      <w:r>
-        <w:rPr>
-          <w:b/>
-        </w:rPr>
-        <w:t>Status de equipe na rodada</w:t>
-      </w:r>
-    </w:p>
-    <w:p>
-      <w:pPr>
-        <w:pStyle w:val="Legenda"/>
-        <w:keepNext/>
-      </w:pPr>
-      <w:bookmarkStart w:id="27" w:name="_Toc440488853"/>
-      <w:r>
-        <w:t xml:space="preserve">Figura </w:t>
-      </w:r>
-      <w:r>
-        <w:fldChar w:fldCharType="begin"/>
-      </w:r>
-      <w:r>
-        <w:instrText xml:space="preserve"> SEQ Figura \* ARABIC </w:instrText>
-      </w:r>
-      <w:r>
-        <w:fldChar w:fldCharType="separate"/>
-      </w:r>
-      <w:r>
-        <w:rPr>
-          <w:noProof/>
-        </w:rPr>
-        <w:t>15</w:t>
-      </w:r>
-      <w:r>
-        <w:fldChar w:fldCharType="end"/>
-      </w:r>
-      <w:r>
-        <w:t xml:space="preserve"> – Relacionamento status de uma equipe numa rodada</w:t>
-      </w:r>
-      <w:bookmarkEnd w:id="27"/>
-    </w:p>
-    <w:p>
-      <w:pPr>
-        <w:keepNext/>
-        <w:spacing w:before="240" w:line="360" w:lineRule="auto"/>
-        <w:jc w:val="center"/>
-      </w:pPr>
-      <w:r>
-        <w:rPr>
-          <w:b/>
-          <w:noProof/>
-        </w:rPr>
-        <w:drawing>
-          <wp:inline distT="0" distB="0" distL="0" distR="0">
-            <wp:extent cx="5657215" cy="2422525"/>
-            <wp:effectExtent l="0" t="0" r="635" b="0"/>
-            <wp:docPr id="1" name="Imagem 1" descr="status"/>
-            <wp:cNvGraphicFramePr>
-              <a:graphicFrameLocks xmlns:a="http://schemas.openxmlformats.org/drawingml/2006/main" noChangeAspect="1"/>
-            </wp:cNvGraphicFramePr>
-            <a:graphic xmlns:a="http://schemas.openxmlformats.org/drawingml/2006/main">
-              <a:graphicData uri="http://schemas.openxmlformats.org/drawingml/2006/picture">
-                <pic:pic xmlns:pic="http://schemas.openxmlformats.org/drawingml/2006/picture">
-                  <pic:nvPicPr>
-                    <pic:cNvPr id="0" name="Picture 14" descr="status"/>
-                    <pic:cNvPicPr>
-                      <a:picLocks noChangeAspect="1" noChangeArrowheads="1"/>
-                    </pic:cNvPicPr>
-                  </pic:nvPicPr>
-                  <pic:blipFill>
-                    <a:blip r:embed="rId22">
-                      <a:extLst>
-                        <a:ext uri="{28A0092B-C50C-407E-A947-70E740481C1C}">
-                          <a14:useLocalDpi xmlns:a14="http://schemas.microsoft.com/office/drawing/2010/main" val="0"/>
-                        </a:ext>
-                      </a:extLst>
-                    </a:blip>
-                    <a:srcRect/>
-                    <a:stretch>
-                      <a:fillRect/>
-                    </a:stretch>
-                  </pic:blipFill>
-                  <pic:spPr bwMode="auto">
-                    <a:xfrm>
-                      <a:off x="0" y="0"/>
-                      <a:ext cx="5657215" cy="2422525"/>
-                    </a:xfrm>
-                    <a:prstGeom prst="rect">
-                      <a:avLst/>
-                    </a:prstGeom>
-                    <a:noFill/>
-                    <a:ln>
-                      <a:noFill/>
-                    </a:ln>
-                  </pic:spPr>
-                </pic:pic>
-              </a:graphicData>
-            </a:graphic>
-          </wp:inline>
-        </w:drawing>
-      </w:r>
-    </w:p>
-    <w:p>
-      <w:pPr>
-        <w:pStyle w:val="Legenda"/>
         <w:rPr>
           <w:b/>
         </w:rPr>
@@ -4890,8 +4749,8 @@
           <w:b/>
         </w:rPr>
       </w:pPr>
-      <w:bookmarkStart w:id="28" w:name="__RefHeading___Toc18206195"/>
-      <w:bookmarkStart w:id="29" w:name="_Toc421481654"/>
+      <w:bookmarkStart w:id="27" w:name="__RefHeading___Toc18206195"/>
+      <w:bookmarkStart w:id="28" w:name="_Toc421481654"/>
     </w:p>
     <w:p>
       <w:pPr>
@@ -4911,8 +4770,8 @@
         </w:rPr>
         <w:t>Qualidade</w:t>
       </w:r>
+      <w:bookmarkEnd w:id="27"/>
       <w:bookmarkEnd w:id="28"/>
-      <w:bookmarkEnd w:id="29"/>
       <w:r>
         <w:rPr>
           <w:b/>
@@ -4947,6 +4806,7 @@
         <w:jc w:val="both"/>
       </w:pPr>
       <w:r>
+        <w:lastRenderedPageBreak/>
         <w:t>Os componentes estão separados por seus estereótipos, cada classe pertencente ao sistema tem um pacote específico que agrupa classes que possuem o mesmo estereótipo.</w:t>
       </w:r>
     </w:p>
@@ -5094,26 +4954,9 @@
         <w:t>.</w:t>
       </w:r>
     </w:p>
-    <w:p>
-      <w:pPr>
-        <w:ind w:firstLine="709"/>
-        <w:jc w:val="both"/>
-      </w:pPr>
-    </w:p>
-    <w:p>
-      <w:pPr>
-        <w:ind w:firstLine="709"/>
-        <w:jc w:val="both"/>
-      </w:pPr>
-    </w:p>
-    <w:p>
-      <w:pPr>
-        <w:ind w:firstLine="709"/>
-        <w:jc w:val="both"/>
-      </w:pPr>
-    </w:p>
     <w:p/>
     <w:sectPr>
+      <w:headerReference w:type="default" r:id="rId22"/>
       <w:pgSz w:w="11906" w:h="16838"/>
       <w:pgMar w:top="1417" w:right="1701" w:bottom="1417" w:left="1701" w:header="708" w:footer="708" w:gutter="0"/>
       <w:cols w:space="708"/>
@@ -5162,6 +5005,17 @@
 </file>
 
 <file path=word/header1.xml><?xml version="1.0" encoding="utf-8"?>
+<w:hdr xmlns:wpc="http://schemas.microsoft.com/office/word/2010/wordprocessingCanvas" xmlns:mc="http://schemas.openxmlformats.org/markup-compatibility/2006" xmlns:o="urn:schemas-microsoft-com:office:office" xmlns:r="http://schemas.openxmlformats.org/officeDocument/2006/relationships" xmlns:m="http://schemas.openxmlformats.org/officeDocument/2006/math" xmlns:v="urn:schemas-microsoft-com:vml" xmlns:wp14="http://schemas.microsoft.com/office/word/2010/wordprocessingDrawing" xmlns:wp="http://schemas.openxmlformats.org/drawingml/2006/wordprocessingDrawing" xmlns:w10="urn:schemas-microsoft-com:office:word" xmlns:w="http://schemas.openxmlformats.org/wordprocessingml/2006/main" xmlns:w14="http://schemas.microsoft.com/office/word/2010/wordml" xmlns:w15="http://schemas.microsoft.com/office/word/2012/wordml" xmlns:wpg="http://schemas.microsoft.com/office/word/2010/wordprocessingGroup" xmlns:wpi="http://schemas.microsoft.com/office/word/2010/wordprocessingInk" xmlns:wne="http://schemas.microsoft.com/office/word/2006/wordml" xmlns:wps="http://schemas.microsoft.com/office/word/2010/wordprocessingShape" mc:Ignorable="w14 w15 wp14">
+  <w:p>
+    <w:pPr>
+      <w:pStyle w:val="Cabealho"/>
+      <w:jc w:val="right"/>
+    </w:pPr>
+  </w:p>
+</w:hdr>
+</file>
+
+<file path=word/header2.xml><?xml version="1.0" encoding="utf-8"?>
 <w:hdr xmlns:wpc="http://schemas.microsoft.com/office/word/2010/wordprocessingCanvas" xmlns:mc="http://schemas.openxmlformats.org/markup-compatibility/2006" xmlns:o="urn:schemas-microsoft-com:office:office" xmlns:r="http://schemas.openxmlformats.org/officeDocument/2006/relationships" xmlns:m="http://schemas.openxmlformats.org/officeDocument/2006/math" xmlns:v="urn:schemas-microsoft-com:vml" xmlns:wp14="http://schemas.microsoft.com/office/word/2010/wordprocessingDrawing" xmlns:wp="http://schemas.openxmlformats.org/drawingml/2006/wordprocessingDrawing" xmlns:w10="urn:schemas-microsoft-com:office:word" xmlns:w="http://schemas.openxmlformats.org/wordprocessingml/2006/main" xmlns:w14="http://schemas.microsoft.com/office/word/2010/wordml" xmlns:w15="http://schemas.microsoft.com/office/word/2012/wordml" xmlns:wpg="http://schemas.microsoft.com/office/word/2010/wordprocessingGroup" xmlns:wpi="http://schemas.microsoft.com/office/word/2010/wordprocessingInk" xmlns:wne="http://schemas.microsoft.com/office/word/2006/wordml" xmlns:wps="http://schemas.microsoft.com/office/word/2010/wordprocessingShape" mc:Ignorable="w14 w15 wp14">
   <w:p>
     <w:pPr>

</xml_diff>